<commit_message>
added documentation "configuration rc-controller and receiver"
</commit_message>
<xml_diff>
--- a/Sprint_1/Auswahl_Fernbedienung/Choice of the RC- Controller .docx
+++ b/Sprint_1/Auswahl_Fernbedienung/Choice of the RC- Controller .docx
@@ -104,11 +104,9 @@
           <w:numId w:val="2"/>
         </w:numPr>
       </w:pPr>
-      <w:proofErr w:type="spellStart"/>
       <w:r>
         <w:t>Graupner</w:t>
       </w:r>
-      <w:proofErr w:type="spellEnd"/>
     </w:p>
     <w:p>
       <w:pPr>
@@ -130,11 +128,9 @@
           <w:numId w:val="2"/>
         </w:numPr>
       </w:pPr>
-      <w:proofErr w:type="spellStart"/>
       <w:r>
         <w:t>Spektrum</w:t>
       </w:r>
-      <w:proofErr w:type="spellEnd"/>
     </w:p>
     <w:p>
       <w:pPr>
@@ -144,11 +140,9 @@
           <w:numId w:val="2"/>
         </w:numPr>
       </w:pPr>
-      <w:proofErr w:type="spellStart"/>
       <w:r>
         <w:t>Modelcraft</w:t>
       </w:r>
-      <w:proofErr w:type="spellEnd"/>
     </w:p>
     <w:p/>
     <w:p>
@@ -161,33 +155,108 @@
         <w:rPr>
           <w:u w:val="single"/>
         </w:rPr>
-        <w:t xml:space="preserve">We decided to work with a </w:t>
-      </w:r>
-      <w:proofErr w:type="spellStart"/>
-      <w:r>
+        <w:t>We decided to work with a Graupner RC- Controller!</w:t>
+      </w:r>
+    </w:p>
+    <w:p>
+      <w:r>
+        <w:t>Reasons for Graupner:</w:t>
+      </w:r>
+    </w:p>
+    <w:p>
+      <w:pPr>
+        <w:pStyle w:val="Listenabsatz"/>
+        <w:numPr>
+          <w:ilvl w:val="0"/>
+          <w:numId w:val="1"/>
+        </w:numPr>
+      </w:pPr>
+      <w:r>
+        <w:t xml:space="preserve">Graupner is an innovative </w:t>
+      </w:r>
+      <w:r>
+        <w:t>and leading company in RC- modelling</w:t>
+      </w:r>
+    </w:p>
+    <w:p>
+      <w:pPr>
+        <w:pStyle w:val="Listenabsatz"/>
+        <w:numPr>
+          <w:ilvl w:val="0"/>
+          <w:numId w:val="1"/>
+        </w:numPr>
+      </w:pPr>
+      <w:r>
+        <w:t>Graup</w:t>
+      </w:r>
+      <w:r>
+        <w:t>ner ensures a high quality standart</w:t>
+      </w:r>
+    </w:p>
+    <w:p>
+      <w:pPr>
+        <w:pStyle w:val="Listenabsatz"/>
+        <w:numPr>
+          <w:ilvl w:val="0"/>
+          <w:numId w:val="1"/>
+        </w:numPr>
+      </w:pPr>
+      <w:r>
+        <w:t>Graupner provides lots of datasheets for each product</w:t>
+      </w:r>
+    </w:p>
+    <w:p>
+      <w:pPr>
+        <w:pStyle w:val="Listenabsatz"/>
+        <w:numPr>
+          <w:ilvl w:val="0"/>
+          <w:numId w:val="1"/>
+        </w:numPr>
+      </w:pPr>
+      <w:r>
+        <w:t xml:space="preserve">Graupner has a big RC- community </w:t>
+      </w:r>
+    </w:p>
+    <w:p/>
+    <w:p>
+      <w:r>
+        <w:t>Out of the range of Graupner products we selected the “ Graupner MX 16 “:</w:t>
+      </w:r>
+    </w:p>
+    <w:p>
+      <w:pPr>
         <w:rPr>
           <w:u w:val="single"/>
         </w:rPr>
-        <w:t>Graupner</w:t>
-      </w:r>
-      <w:proofErr w:type="spellEnd"/>
+      </w:pPr>
       <w:r>
         <w:rPr>
           <w:u w:val="single"/>
         </w:rPr>
-        <w:t xml:space="preserve"> RC- Controller!</w:t>
-      </w:r>
-    </w:p>
-    <w:p>
-      <w:r>
-        <w:t xml:space="preserve">Reasons for </w:t>
-      </w:r>
-      <w:proofErr w:type="spellStart"/>
-      <w:r>
-        <w:t>Graupner</w:t>
-      </w:r>
-      <w:proofErr w:type="spellEnd"/>
-      <w:r>
+        <w:t>Major</w:t>
+      </w:r>
+      <w:r>
+        <w:rPr>
+          <w:u w:val="single"/>
+        </w:rPr>
+        <w:t xml:space="preserve"> properties</w:t>
+      </w:r>
+      <w:r>
+        <w:rPr>
+          <w:u w:val="single"/>
+        </w:rPr>
+        <w:t xml:space="preserve"> of the RC- Co</w:t>
+      </w:r>
+      <w:r>
+        <w:rPr>
+          <w:u w:val="single"/>
+        </w:rPr>
+        <w:t>ntroller</w:t>
+      </w:r>
+      <w:r>
+        <w:rPr>
+          <w:u w:val="single"/>
+        </w:rPr>
         <w:t>:</w:t>
       </w:r>
     </w:p>
@@ -199,16 +268,8 @@
           <w:numId w:val="1"/>
         </w:numPr>
       </w:pPr>
-      <w:proofErr w:type="spellStart"/>
-      <w:r>
-        <w:t>Graupner</w:t>
-      </w:r>
-      <w:proofErr w:type="spellEnd"/>
-      <w:r>
-        <w:t xml:space="preserve"> is an innovative </w:t>
-      </w:r>
-      <w:r>
-        <w:t>and leading company in RC- modelling</w:t>
+      <w:r>
+        <w:t>8 channel</w:t>
       </w:r>
     </w:p>
     <w:p>
@@ -219,22 +280,15 @@
           <w:numId w:val="1"/>
         </w:numPr>
       </w:pPr>
-      <w:proofErr w:type="spellStart"/>
-      <w:r>
-        <w:t>Graup</w:t>
-      </w:r>
-      <w:r>
-        <w:t>ner</w:t>
-      </w:r>
-      <w:proofErr w:type="spellEnd"/>
-      <w:r>
-        <w:t xml:space="preserve"> ensures a high quality </w:t>
-      </w:r>
-      <w:proofErr w:type="spellStart"/>
-      <w:r>
-        <w:t>standart</w:t>
-      </w:r>
-      <w:proofErr w:type="spellEnd"/>
+      <w:r>
+        <w:t>HoTT technology (sum signal</w:t>
+      </w:r>
+      <w:r>
+        <w:t>, transmit up to 16 channels</w:t>
+      </w:r>
+      <w:r>
+        <w:t>)</w:t>
+      </w:r>
     </w:p>
     <w:p>
       <w:pPr>
@@ -244,13 +298,8 @@
           <w:numId w:val="1"/>
         </w:numPr>
       </w:pPr>
-      <w:proofErr w:type="spellStart"/>
-      <w:r>
-        <w:t>Graupner</w:t>
-      </w:r>
-      <w:proofErr w:type="spellEnd"/>
-      <w:r>
-        <w:t xml:space="preserve"> provides lots of datasheets for each product</w:t>
+      <w:r>
+        <w:t xml:space="preserve">Bidirectional communication between transmitter and receiver </w:t>
       </w:r>
     </w:p>
     <w:p>
@@ -261,168 +310,66 @@
           <w:numId w:val="1"/>
         </w:numPr>
       </w:pPr>
-      <w:proofErr w:type="spellStart"/>
-      <w:r>
-        <w:t>Graupner</w:t>
-      </w:r>
-      <w:proofErr w:type="spellEnd"/>
-      <w:r>
-        <w:t xml:space="preserve"> has a big RC- community </w:t>
-      </w:r>
+      <w:r>
+        <w:t>Free configurable switches</w:t>
+      </w:r>
+    </w:p>
+    <w:p>
+      <w:pPr>
+        <w:pStyle w:val="Listenabsatz"/>
+        <w:numPr>
+          <w:ilvl w:val="0"/>
+          <w:numId w:val="1"/>
+        </w:numPr>
+      </w:pPr>
+      <w:r>
+        <w:t>Signal range 4 km</w:t>
+      </w:r>
+    </w:p>
+    <w:p>
+      <w:pPr>
+        <w:pStyle w:val="Listenabsatz"/>
+        <w:numPr>
+          <w:ilvl w:val="0"/>
+          <w:numId w:val="1"/>
+        </w:numPr>
+      </w:pPr>
+      <w:r>
+        <w:t>Very fast rebinding</w:t>
+      </w:r>
+    </w:p>
+    <w:p>
+      <w:pPr>
+        <w:pStyle w:val="Listenabsatz"/>
+      </w:pPr>
     </w:p>
     <w:p/>
     <w:p>
-      <w:r>
-        <w:t xml:space="preserve">Out of the range of </w:t>
-      </w:r>
-      <w:proofErr w:type="spellStart"/>
-      <w:r>
-        <w:t>Graupner</w:t>
-      </w:r>
-      <w:proofErr w:type="spellEnd"/>
-      <w:r>
-        <w:t xml:space="preserve"> products we selected the </w:t>
-      </w:r>
-      <w:proofErr w:type="gramStart"/>
-      <w:r>
-        <w:t xml:space="preserve">“ </w:t>
-      </w:r>
-      <w:proofErr w:type="spellStart"/>
-      <w:r>
-        <w:t>Graupner</w:t>
-      </w:r>
-      <w:proofErr w:type="spellEnd"/>
-      <w:proofErr w:type="gramEnd"/>
-      <w:r>
-        <w:t xml:space="preserve"> MX 16 “:</w:t>
-      </w:r>
-    </w:p>
-    <w:p>
-      <w:pPr>
-        <w:rPr>
-          <w:u w:val="single"/>
-        </w:rPr>
-      </w:pPr>
-      <w:r>
-        <w:rPr>
-          <w:u w:val="single"/>
-        </w:rPr>
-        <w:t>Major</w:t>
-      </w:r>
-      <w:r>
-        <w:rPr>
-          <w:u w:val="single"/>
-        </w:rPr>
-        <w:t xml:space="preserve"> properties</w:t>
-      </w:r>
-      <w:r>
-        <w:rPr>
-          <w:u w:val="single"/>
-        </w:rPr>
-        <w:t xml:space="preserve"> of the RC- Co</w:t>
-      </w:r>
-      <w:r>
-        <w:rPr>
-          <w:u w:val="single"/>
-        </w:rPr>
-        <w:t>ntroller</w:t>
-      </w:r>
-      <w:r>
-        <w:rPr>
-          <w:u w:val="single"/>
-        </w:rPr>
-        <w:t>:</w:t>
+      <w:pPr>
+        <w:rPr>
+          <w:b/>
+          <w:sz w:val="24"/>
+          <w:szCs w:val="24"/>
+        </w:rPr>
+      </w:pPr>
+      <w:r>
+        <w:rPr>
+          <w:b/>
+          <w:sz w:val="24"/>
+          <w:szCs w:val="24"/>
+        </w:rPr>
+        <w:t>Make sure, the RC-Controller and the receiver are always update</w:t>
+      </w:r>
+      <w:r>
+        <w:rPr>
+          <w:b/>
+          <w:sz w:val="24"/>
+          <w:szCs w:val="24"/>
+        </w:rPr>
+        <w:t>d to the latest firmware!</w:t>
       </w:r>
       <w:bookmarkStart w:id="0" w:name="_GoBack"/>
       <w:bookmarkEnd w:id="0"/>
-    </w:p>
-    <w:p>
-      <w:pPr>
-        <w:pStyle w:val="Listenabsatz"/>
-        <w:numPr>
-          <w:ilvl w:val="0"/>
-          <w:numId w:val="1"/>
-        </w:numPr>
-      </w:pPr>
-      <w:r>
-        <w:t>8 channel</w:t>
-      </w:r>
-    </w:p>
-    <w:p>
-      <w:pPr>
-        <w:pStyle w:val="Listenabsatz"/>
-        <w:numPr>
-          <w:ilvl w:val="0"/>
-          <w:numId w:val="1"/>
-        </w:numPr>
-      </w:pPr>
-      <w:proofErr w:type="spellStart"/>
-      <w:r>
-        <w:t>HoTT</w:t>
-      </w:r>
-      <w:proofErr w:type="spellEnd"/>
-      <w:r>
-        <w:t xml:space="preserve"> technology (sum signal</w:t>
-      </w:r>
-      <w:r>
-        <w:t>, transmit up to 16 channels</w:t>
-      </w:r>
-      <w:r>
-        <w:t>)</w:t>
-      </w:r>
-    </w:p>
-    <w:p>
-      <w:pPr>
-        <w:pStyle w:val="Listenabsatz"/>
-        <w:numPr>
-          <w:ilvl w:val="0"/>
-          <w:numId w:val="1"/>
-        </w:numPr>
-      </w:pPr>
-      <w:r>
-        <w:t xml:space="preserve">Bidirectional communication between transmitter and receiver </w:t>
-      </w:r>
-    </w:p>
-    <w:p>
-      <w:pPr>
-        <w:pStyle w:val="Listenabsatz"/>
-        <w:numPr>
-          <w:ilvl w:val="0"/>
-          <w:numId w:val="1"/>
-        </w:numPr>
-      </w:pPr>
-      <w:r>
-        <w:t>Free configurable switches</w:t>
-      </w:r>
-    </w:p>
-    <w:p>
-      <w:pPr>
-        <w:pStyle w:val="Listenabsatz"/>
-        <w:numPr>
-          <w:ilvl w:val="0"/>
-          <w:numId w:val="1"/>
-        </w:numPr>
-      </w:pPr>
-      <w:r>
-        <w:t>Signal range 4 km</w:t>
-      </w:r>
-    </w:p>
-    <w:p>
-      <w:pPr>
-        <w:pStyle w:val="Listenabsatz"/>
-        <w:numPr>
-          <w:ilvl w:val="0"/>
-          <w:numId w:val="1"/>
-        </w:numPr>
-      </w:pPr>
-      <w:r>
-        <w:t>Very fast rebinding</w:t>
-      </w:r>
-    </w:p>
-    <w:p>
-      <w:pPr>
-        <w:pStyle w:val="Listenabsatz"/>
-      </w:pPr>
     </w:p>
     <w:p>
       <w:r>

</xml_diff>